<commit_message>
Updated project-2 with new mail info
</commit_message>
<xml_diff>
--- a/project-2/предложение за коледна реформа.docx
+++ b/project-2/предложение за коледна реформа.docx
@@ -1248,6 +1248,12 @@
                 <w:rFonts w:ascii="Calibri" w:eastAsia="Calibri" w:hAnsi="Calibri" w:cs="Calibri"/>
               </w:rPr>
             </w:pPr>
+            <w:r>
+              <w:rPr>
+                <w:rFonts w:ascii="Calibri" w:eastAsia="Calibri" w:hAnsi="Calibri" w:cs="Calibri"/>
+              </w:rPr>
+              <w:t>EVIL BANK</w:t>
+            </w:r>
           </w:p>
         </w:tc>
         <w:tc>
@@ -1269,6 +1275,12 @@
                 <w:rFonts w:ascii="Calibri" w:eastAsia="Calibri" w:hAnsi="Calibri" w:cs="Calibri"/>
               </w:rPr>
             </w:pPr>
+            <w:r>
+              <w:rPr>
+                <w:rFonts w:ascii="Calibri" w:eastAsia="Calibri" w:hAnsi="Calibri" w:cs="Calibri"/>
+              </w:rPr>
+              <w:t>18.10.2021 / 22:32</w:t>
+            </w:r>
           </w:p>
         </w:tc>
       </w:tr>
@@ -1319,6 +1331,12 @@
                 <w:rFonts w:ascii="Calibri" w:eastAsia="Calibri" w:hAnsi="Calibri" w:cs="Calibri"/>
               </w:rPr>
             </w:pPr>
+            <w:r>
+              <w:rPr>
+                <w:rFonts w:ascii="Calibri" w:eastAsia="Calibri" w:hAnsi="Calibri" w:cs="Calibri"/>
+              </w:rPr>
+              <w:t>EVIL BANK</w:t>
+            </w:r>
           </w:p>
         </w:tc>
         <w:tc>
@@ -1340,6 +1358,12 @@
                 <w:rFonts w:ascii="Calibri" w:eastAsia="Calibri" w:hAnsi="Calibri" w:cs="Calibri"/>
               </w:rPr>
             </w:pPr>
+            <w:r>
+              <w:rPr>
+                <w:rFonts w:ascii="Calibri" w:eastAsia="Calibri" w:hAnsi="Calibri" w:cs="Calibri"/>
+              </w:rPr>
+              <w:t>20.10.2021 / 13:55</w:t>
+            </w:r>
           </w:p>
         </w:tc>
       </w:tr>
@@ -1390,6 +1414,12 @@
                 <w:rFonts w:ascii="Calibri" w:eastAsia="Calibri" w:hAnsi="Calibri" w:cs="Calibri"/>
               </w:rPr>
             </w:pPr>
+            <w:r>
+              <w:rPr>
+                <w:rFonts w:ascii="Calibri" w:eastAsia="Calibri" w:hAnsi="Calibri" w:cs="Calibri"/>
+              </w:rPr>
+              <w:t>HR AND MORE</w:t>
+            </w:r>
           </w:p>
         </w:tc>
         <w:tc>
@@ -1411,6 +1441,12 @@
                 <w:rFonts w:ascii="Calibri" w:eastAsia="Calibri" w:hAnsi="Calibri" w:cs="Calibri"/>
               </w:rPr>
             </w:pPr>
+            <w:r>
+              <w:rPr>
+                <w:rFonts w:ascii="Calibri" w:eastAsia="Calibri" w:hAnsi="Calibri" w:cs="Calibri"/>
+              </w:rPr>
+              <w:t>20.10.2021 / 16:11</w:t>
+            </w:r>
           </w:p>
         </w:tc>
       </w:tr>

</xml_diff>

<commit_message>
Updated project-2 with final info
</commit_message>
<xml_diff>
--- a/project-2/предложение за коледна реформа.docx
+++ b/project-2/предложение за коледна реформа.docx
@@ -1497,6 +1497,12 @@
                 <w:rFonts w:ascii="Calibri" w:eastAsia="Calibri" w:hAnsi="Calibri" w:cs="Calibri"/>
               </w:rPr>
             </w:pPr>
+            <w:r>
+              <w:rPr>
+                <w:rFonts w:ascii="Calibri" w:eastAsia="Calibri" w:hAnsi="Calibri" w:cs="Calibri"/>
+              </w:rPr>
+              <w:t>HR AND MORE</w:t>
+            </w:r>
           </w:p>
         </w:tc>
         <w:tc>
@@ -1518,6 +1524,12 @@
                 <w:rFonts w:ascii="Calibri" w:eastAsia="Calibri" w:hAnsi="Calibri" w:cs="Calibri"/>
               </w:rPr>
             </w:pPr>
+            <w:r>
+              <w:rPr>
+                <w:rFonts w:ascii="Calibri" w:eastAsia="Calibri" w:hAnsi="Calibri" w:cs="Calibri"/>
+              </w:rPr>
+              <w:t>21.10.2021 / 16:45</w:t>
+            </w:r>
           </w:p>
         </w:tc>
       </w:tr>
@@ -1568,6 +1580,12 @@
                 <w:rFonts w:ascii="Calibri" w:eastAsia="Calibri" w:hAnsi="Calibri" w:cs="Calibri"/>
               </w:rPr>
             </w:pPr>
+            <w:r>
+              <w:rPr>
+                <w:rFonts w:ascii="Calibri" w:eastAsia="Calibri" w:hAnsi="Calibri" w:cs="Calibri"/>
+              </w:rPr>
+              <w:t>HR AND MORE</w:t>
+            </w:r>
           </w:p>
         </w:tc>
         <w:tc>
@@ -1589,6 +1607,12 @@
                 <w:rFonts w:ascii="Calibri" w:eastAsia="Calibri" w:hAnsi="Calibri" w:cs="Calibri"/>
               </w:rPr>
             </w:pPr>
+            <w:r>
+              <w:rPr>
+                <w:rFonts w:ascii="Calibri" w:eastAsia="Calibri" w:hAnsi="Calibri" w:cs="Calibri"/>
+              </w:rPr>
+              <w:t>22.10.2021 / 16:58</w:t>
+            </w:r>
           </w:p>
         </w:tc>
       </w:tr>

</xml_diff>